<commit_message>
Use Cases et Scénarii [1.0]
</commit_message>
<xml_diff>
--- a/Documentation/TPI - Application web pour la gestion des repas en lien avec les commissions et le budget.docx
+++ b/Documentation/TPI - Application web pour la gestion des repas en lien avec les commissions et le budget.docx
@@ -4019,6 +4019,261 @@
       <w:pPr>
         <w:keepNext/>
       </w:pPr>
+      <w:r>
+        <w:rPr>
+          <w:noProof/>
+        </w:rPr>
+        <w:drawing>
+          <wp:inline distT="0" distB="0" distL="0" distR="0" wp14:anchorId="069FD5FA" wp14:editId="046B7C8C">
+            <wp:extent cx="5725324" cy="3181794"/>
+            <wp:effectExtent l="0" t="0" r="8890" b="0"/>
+            <wp:docPr id="56" name="Image 56"/>
+            <wp:cNvGraphicFramePr>
+              <a:graphicFrameLocks xmlns:a="http://schemas.openxmlformats.org/drawingml/2006/main" noChangeAspect="1"/>
+            </wp:cNvGraphicFramePr>
+            <a:graphic xmlns:a="http://schemas.openxmlformats.org/drawingml/2006/main">
+              <a:graphicData uri="http://schemas.openxmlformats.org/drawingml/2006/picture">
+                <pic:pic xmlns:pic="http://schemas.openxmlformats.org/drawingml/2006/picture">
+                  <pic:nvPicPr>
+                    <pic:cNvPr id="56" name="Image 56"/>
+                    <pic:cNvPicPr/>
+                  </pic:nvPicPr>
+                  <pic:blipFill>
+                    <a:blip r:embed="rId18">
+                      <a:extLst>
+                        <a:ext uri="{28A0092B-C50C-407E-A947-70E740481C1C}">
+                          <a14:useLocalDpi xmlns:a14="http://schemas.microsoft.com/office/drawing/2010/main" val="0"/>
+                        </a:ext>
+                      </a:extLst>
+                    </a:blip>
+                    <a:stretch>
+                      <a:fillRect/>
+                    </a:stretch>
+                  </pic:blipFill>
+                  <pic:spPr>
+                    <a:xfrm>
+                      <a:off x="0" y="0"/>
+                      <a:ext cx="5725324" cy="3181794"/>
+                    </a:xfrm>
+                    <a:prstGeom prst="rect">
+                      <a:avLst/>
+                    </a:prstGeom>
+                  </pic:spPr>
+                </pic:pic>
+              </a:graphicData>
+            </a:graphic>
+          </wp:inline>
+        </w:drawing>
+      </w:r>
+    </w:p>
+    <w:p>
+      <w:pPr>
+        <w:pStyle w:val="Lgende"/>
+      </w:pPr>
+      <w:r>
+        <w:t xml:space="preserve">Figure </w:t>
+      </w:r>
+      <w:r>
+        <w:fldChar w:fldCharType="begin"/>
+      </w:r>
+      <w:r>
+        <w:instrText xml:space="preserve"> SEQ Figure \* ARABIC </w:instrText>
+      </w:r>
+      <w:r>
+        <w:fldChar w:fldCharType="separate"/>
+      </w:r>
+      <w:r>
+        <w:rPr>
+          <w:noProof/>
+        </w:rPr>
+        <w:t>4</w:t>
+      </w:r>
+      <w:r>
+        <w:fldChar w:fldCharType="end"/>
+      </w:r>
+      <w:r>
+        <w:t xml:space="preserve">: </w:t>
+      </w:r>
+      <w:r>
+        <w:t>01_Use-case_Visiteur</w:t>
+      </w:r>
+    </w:p>
+    <w:p>
+      <w:pPr>
+        <w:keepNext/>
+      </w:pPr>
+      <w:r>
+        <w:rPr>
+          <w:noProof/>
+        </w:rPr>
+        <w:lastRenderedPageBreak/>
+        <w:drawing>
+          <wp:inline distT="0" distB="0" distL="0" distR="0" wp14:anchorId="0D8E7612" wp14:editId="4C50C011">
+            <wp:extent cx="5696745" cy="3200847"/>
+            <wp:effectExtent l="0" t="0" r="0" b="0"/>
+            <wp:docPr id="57" name="Image 57" descr="Une image contenant diagramme&#10;&#10;Description générée automatiquement"/>
+            <wp:cNvGraphicFramePr>
+              <a:graphicFrameLocks xmlns:a="http://schemas.openxmlformats.org/drawingml/2006/main" noChangeAspect="1"/>
+            </wp:cNvGraphicFramePr>
+            <a:graphic xmlns:a="http://schemas.openxmlformats.org/drawingml/2006/main">
+              <a:graphicData uri="http://schemas.openxmlformats.org/drawingml/2006/picture">
+                <pic:pic xmlns:pic="http://schemas.openxmlformats.org/drawingml/2006/picture">
+                  <pic:nvPicPr>
+                    <pic:cNvPr id="57" name="Image 57" descr="Une image contenant diagramme&#10;&#10;Description générée automatiquement"/>
+                    <pic:cNvPicPr/>
+                  </pic:nvPicPr>
+                  <pic:blipFill>
+                    <a:blip r:embed="rId19">
+                      <a:extLst>
+                        <a:ext uri="{28A0092B-C50C-407E-A947-70E740481C1C}">
+                          <a14:useLocalDpi xmlns:a14="http://schemas.microsoft.com/office/drawing/2010/main" val="0"/>
+                        </a:ext>
+                      </a:extLst>
+                    </a:blip>
+                    <a:stretch>
+                      <a:fillRect/>
+                    </a:stretch>
+                  </pic:blipFill>
+                  <pic:spPr>
+                    <a:xfrm>
+                      <a:off x="0" y="0"/>
+                      <a:ext cx="5696745" cy="3200847"/>
+                    </a:xfrm>
+                    <a:prstGeom prst="rect">
+                      <a:avLst/>
+                    </a:prstGeom>
+                  </pic:spPr>
+                </pic:pic>
+              </a:graphicData>
+            </a:graphic>
+          </wp:inline>
+        </w:drawing>
+      </w:r>
+    </w:p>
+    <w:p>
+      <w:pPr>
+        <w:pStyle w:val="Lgende"/>
+      </w:pPr>
+      <w:r>
+        <w:t xml:space="preserve">Figure </w:t>
+      </w:r>
+      <w:r>
+        <w:fldChar w:fldCharType="begin"/>
+      </w:r>
+      <w:r>
+        <w:instrText xml:space="preserve"> SEQ Figure \* ARABIC </w:instrText>
+      </w:r>
+      <w:r>
+        <w:fldChar w:fldCharType="separate"/>
+      </w:r>
+      <w:r>
+        <w:rPr>
+          <w:noProof/>
+        </w:rPr>
+        <w:t>5</w:t>
+      </w:r>
+      <w:r>
+        <w:fldChar w:fldCharType="end"/>
+      </w:r>
+      <w:r>
+        <w:t xml:space="preserve">: </w:t>
+      </w:r>
+      <w:r>
+        <w:t>02_Use-case_Utilisateur</w:t>
+      </w:r>
+    </w:p>
+    <w:p>
+      <w:pPr>
+        <w:keepNext/>
+      </w:pPr>
+      <w:r>
+        <w:rPr>
+          <w:noProof/>
+        </w:rPr>
+        <w:drawing>
+          <wp:inline distT="0" distB="0" distL="0" distR="0" wp14:anchorId="4B222B8A" wp14:editId="646AD907">
+            <wp:extent cx="5715798" cy="3505689"/>
+            <wp:effectExtent l="0" t="0" r="0" b="0"/>
+            <wp:docPr id="58" name="Image 58" descr="Une image contenant diagramme&#10;&#10;Description générée automatiquement"/>
+            <wp:cNvGraphicFramePr>
+              <a:graphicFrameLocks xmlns:a="http://schemas.openxmlformats.org/drawingml/2006/main" noChangeAspect="1"/>
+            </wp:cNvGraphicFramePr>
+            <a:graphic xmlns:a="http://schemas.openxmlformats.org/drawingml/2006/main">
+              <a:graphicData uri="http://schemas.openxmlformats.org/drawingml/2006/picture">
+                <pic:pic xmlns:pic="http://schemas.openxmlformats.org/drawingml/2006/picture">
+                  <pic:nvPicPr>
+                    <pic:cNvPr id="58" name="Image 58" descr="Une image contenant diagramme&#10;&#10;Description générée automatiquement"/>
+                    <pic:cNvPicPr/>
+                  </pic:nvPicPr>
+                  <pic:blipFill>
+                    <a:blip r:embed="rId20">
+                      <a:extLst>
+                        <a:ext uri="{28A0092B-C50C-407E-A947-70E740481C1C}">
+                          <a14:useLocalDpi xmlns:a14="http://schemas.microsoft.com/office/drawing/2010/main" val="0"/>
+                        </a:ext>
+                      </a:extLst>
+                    </a:blip>
+                    <a:stretch>
+                      <a:fillRect/>
+                    </a:stretch>
+                  </pic:blipFill>
+                  <pic:spPr>
+                    <a:xfrm>
+                      <a:off x="0" y="0"/>
+                      <a:ext cx="5715798" cy="3505689"/>
+                    </a:xfrm>
+                    <a:prstGeom prst="rect">
+                      <a:avLst/>
+                    </a:prstGeom>
+                  </pic:spPr>
+                </pic:pic>
+              </a:graphicData>
+            </a:graphic>
+          </wp:inline>
+        </w:drawing>
+      </w:r>
+    </w:p>
+    <w:p>
+      <w:pPr>
+        <w:pStyle w:val="Lgende"/>
+      </w:pPr>
+      <w:r>
+        <w:t xml:space="preserve">Figure </w:t>
+      </w:r>
+      <w:r>
+        <w:fldChar w:fldCharType="begin"/>
+      </w:r>
+      <w:r>
+        <w:instrText xml:space="preserve"> SEQ Figure \* ARABIC </w:instrText>
+      </w:r>
+      <w:r>
+        <w:fldChar w:fldCharType="separate"/>
+      </w:r>
+      <w:r>
+        <w:rPr>
+          <w:noProof/>
+        </w:rPr>
+        <w:t>6</w:t>
+      </w:r>
+      <w:r>
+        <w:fldChar w:fldCharType="end"/>
+      </w:r>
+      <w:r>
+        <w:t xml:space="preserve">: </w:t>
+      </w:r>
+      <w:r>
+        <w:t>03_Use-case_Administrateur</w:t>
+      </w:r>
+    </w:p>
+    <w:p>
+      <w:pPr>
+        <w:sectPr>
+          <w:pgSz w:w="11906" w:h="16838" w:code="9"/>
+          <w:pgMar w:top="1418" w:right="1418" w:bottom="1418" w:left="1418" w:header="720" w:footer="720" w:gutter="0"/>
+          <w:cols w:space="720"/>
+          <w:titlePg/>
+        </w:sectPr>
+      </w:pPr>
     </w:p>
     <w:p>
       <w:pPr>
@@ -4026,17 +4281,865 @@
       </w:pPr>
       <w:bookmarkStart w:id="7" w:name="_Toc134085011"/>
       <w:r>
+        <w:lastRenderedPageBreak/>
         <w:t>Scénarii</w:t>
       </w:r>
       <w:bookmarkEnd w:id="7"/>
     </w:p>
-    <w:p/>
+    <w:p>
+      <w:pPr>
+        <w:keepNext/>
+      </w:pPr>
+      <w:r>
+        <w:rPr>
+          <w:noProof/>
+        </w:rPr>
+        <w:drawing>
+          <wp:inline distT="0" distB="0" distL="0" distR="0" wp14:anchorId="5209EB70" wp14:editId="738AC70E">
+            <wp:extent cx="8820000" cy="1447958"/>
+            <wp:effectExtent l="0" t="0" r="635" b="0"/>
+            <wp:docPr id="59" name="Image 59" descr="Une image contenant table&#10;&#10;Description générée automatiquement"/>
+            <wp:cNvGraphicFramePr>
+              <a:graphicFrameLocks xmlns:a="http://schemas.openxmlformats.org/drawingml/2006/main" noChangeAspect="1"/>
+            </wp:cNvGraphicFramePr>
+            <a:graphic xmlns:a="http://schemas.openxmlformats.org/drawingml/2006/main">
+              <a:graphicData uri="http://schemas.openxmlformats.org/drawingml/2006/picture">
+                <pic:pic xmlns:pic="http://schemas.openxmlformats.org/drawingml/2006/picture">
+                  <pic:nvPicPr>
+                    <pic:cNvPr id="59" name="Image 59" descr="Une image contenant table&#10;&#10;Description générée automatiquement"/>
+                    <pic:cNvPicPr/>
+                  </pic:nvPicPr>
+                  <pic:blipFill>
+                    <a:blip r:embed="rId21">
+                      <a:extLst>
+                        <a:ext uri="{28A0092B-C50C-407E-A947-70E740481C1C}">
+                          <a14:useLocalDpi xmlns:a14="http://schemas.microsoft.com/office/drawing/2010/main" val="0"/>
+                        </a:ext>
+                      </a:extLst>
+                    </a:blip>
+                    <a:stretch>
+                      <a:fillRect/>
+                    </a:stretch>
+                  </pic:blipFill>
+                  <pic:spPr>
+                    <a:xfrm>
+                      <a:off x="0" y="0"/>
+                      <a:ext cx="8820000" cy="1447958"/>
+                    </a:xfrm>
+                    <a:prstGeom prst="rect">
+                      <a:avLst/>
+                    </a:prstGeom>
+                  </pic:spPr>
+                </pic:pic>
+              </a:graphicData>
+            </a:graphic>
+          </wp:inline>
+        </w:drawing>
+      </w:r>
+    </w:p>
+    <w:p>
+      <w:pPr>
+        <w:pStyle w:val="Lgende"/>
+      </w:pPr>
+      <w:r>
+        <w:t xml:space="preserve">Figure </w:t>
+      </w:r>
+      <w:r>
+        <w:fldChar w:fldCharType="begin"/>
+      </w:r>
+      <w:r>
+        <w:instrText xml:space="preserve"> SEQ Figure \* ARABIC </w:instrText>
+      </w:r>
+      <w:r>
+        <w:fldChar w:fldCharType="separate"/>
+      </w:r>
+      <w:r>
+        <w:rPr>
+          <w:noProof/>
+        </w:rPr>
+        <w:t>7</w:t>
+      </w:r>
+      <w:r>
+        <w:fldChar w:fldCharType="end"/>
+      </w:r>
+      <w:r>
+        <w:t xml:space="preserve">: </w:t>
+      </w:r>
+      <w:r>
+        <w:t>01_Scenario_Visiteur_Accueil</w:t>
+      </w:r>
+    </w:p>
+    <w:p>
+      <w:pPr>
+        <w:keepNext/>
+      </w:pPr>
+      <w:r>
+        <w:rPr>
+          <w:noProof/>
+        </w:rPr>
+        <w:drawing>
+          <wp:inline distT="0" distB="0" distL="0" distR="0" wp14:anchorId="10A33D6E" wp14:editId="025FB2A1">
+            <wp:extent cx="8820000" cy="2354269"/>
+            <wp:effectExtent l="0" t="0" r="635" b="8255"/>
+            <wp:docPr id="60" name="Image 60"/>
+            <wp:cNvGraphicFramePr>
+              <a:graphicFrameLocks xmlns:a="http://schemas.openxmlformats.org/drawingml/2006/main" noChangeAspect="1"/>
+            </wp:cNvGraphicFramePr>
+            <a:graphic xmlns:a="http://schemas.openxmlformats.org/drawingml/2006/main">
+              <a:graphicData uri="http://schemas.openxmlformats.org/drawingml/2006/picture">
+                <pic:pic xmlns:pic="http://schemas.openxmlformats.org/drawingml/2006/picture">
+                  <pic:nvPicPr>
+                    <pic:cNvPr id="60" name="Image 60"/>
+                    <pic:cNvPicPr/>
+                  </pic:nvPicPr>
+                  <pic:blipFill>
+                    <a:blip r:embed="rId22">
+                      <a:extLst>
+                        <a:ext uri="{28A0092B-C50C-407E-A947-70E740481C1C}">
+                          <a14:useLocalDpi xmlns:a14="http://schemas.microsoft.com/office/drawing/2010/main" val="0"/>
+                        </a:ext>
+                      </a:extLst>
+                    </a:blip>
+                    <a:stretch>
+                      <a:fillRect/>
+                    </a:stretch>
+                  </pic:blipFill>
+                  <pic:spPr>
+                    <a:xfrm>
+                      <a:off x="0" y="0"/>
+                      <a:ext cx="8820000" cy="2354269"/>
+                    </a:xfrm>
+                    <a:prstGeom prst="rect">
+                      <a:avLst/>
+                    </a:prstGeom>
+                  </pic:spPr>
+                </pic:pic>
+              </a:graphicData>
+            </a:graphic>
+          </wp:inline>
+        </w:drawing>
+      </w:r>
+    </w:p>
+    <w:p>
+      <w:pPr>
+        <w:pStyle w:val="Lgende"/>
+      </w:pPr>
+      <w:r>
+        <w:t xml:space="preserve">Figure </w:t>
+      </w:r>
+      <w:r>
+        <w:fldChar w:fldCharType="begin"/>
+      </w:r>
+      <w:r>
+        <w:instrText xml:space="preserve"> SEQ Figure \* ARABIC </w:instrText>
+      </w:r>
+      <w:r>
+        <w:fldChar w:fldCharType="separate"/>
+      </w:r>
+      <w:r>
+        <w:rPr>
+          <w:noProof/>
+        </w:rPr>
+        <w:t>8</w:t>
+      </w:r>
+      <w:r>
+        <w:fldChar w:fldCharType="end"/>
+      </w:r>
+      <w:r>
+        <w:t xml:space="preserve">: </w:t>
+      </w:r>
+      <w:r>
+        <w:t>02_Scenario_Visiteur_Connexion</w:t>
+      </w:r>
+    </w:p>
+    <w:p>
+      <w:pPr>
+        <w:keepNext/>
+      </w:pPr>
+      <w:r>
+        <w:rPr>
+          <w:noProof/>
+        </w:rPr>
+        <w:lastRenderedPageBreak/>
+        <w:drawing>
+          <wp:inline distT="0" distB="0" distL="0" distR="0" wp14:anchorId="1F141C81" wp14:editId="3BE68667">
+            <wp:extent cx="8820000" cy="2882302"/>
+            <wp:effectExtent l="0" t="0" r="635" b="0"/>
+            <wp:docPr id="61" name="Image 61" descr="Une image contenant texte, capture d’écran, ordinateur, intérieur&#10;&#10;Description générée automatiquement"/>
+            <wp:cNvGraphicFramePr>
+              <a:graphicFrameLocks xmlns:a="http://schemas.openxmlformats.org/drawingml/2006/main" noChangeAspect="1"/>
+            </wp:cNvGraphicFramePr>
+            <a:graphic xmlns:a="http://schemas.openxmlformats.org/drawingml/2006/main">
+              <a:graphicData uri="http://schemas.openxmlformats.org/drawingml/2006/picture">
+                <pic:pic xmlns:pic="http://schemas.openxmlformats.org/drawingml/2006/picture">
+                  <pic:nvPicPr>
+                    <pic:cNvPr id="61" name="Image 61" descr="Une image contenant texte, capture d’écran, ordinateur, intérieur&#10;&#10;Description générée automatiquement"/>
+                    <pic:cNvPicPr/>
+                  </pic:nvPicPr>
+                  <pic:blipFill>
+                    <a:blip r:embed="rId23">
+                      <a:extLst>
+                        <a:ext uri="{28A0092B-C50C-407E-A947-70E740481C1C}">
+                          <a14:useLocalDpi xmlns:a14="http://schemas.microsoft.com/office/drawing/2010/main" val="0"/>
+                        </a:ext>
+                      </a:extLst>
+                    </a:blip>
+                    <a:stretch>
+                      <a:fillRect/>
+                    </a:stretch>
+                  </pic:blipFill>
+                  <pic:spPr>
+                    <a:xfrm>
+                      <a:off x="0" y="0"/>
+                      <a:ext cx="8820000" cy="2882302"/>
+                    </a:xfrm>
+                    <a:prstGeom prst="rect">
+                      <a:avLst/>
+                    </a:prstGeom>
+                  </pic:spPr>
+                </pic:pic>
+              </a:graphicData>
+            </a:graphic>
+          </wp:inline>
+        </w:drawing>
+      </w:r>
+    </w:p>
+    <w:p>
+      <w:pPr>
+        <w:pStyle w:val="Lgende"/>
+      </w:pPr>
+      <w:r>
+        <w:t xml:space="preserve">Figure </w:t>
+      </w:r>
+      <w:r>
+        <w:fldChar w:fldCharType="begin"/>
+      </w:r>
+      <w:r>
+        <w:instrText xml:space="preserve"> SEQ Figure \* ARABIC </w:instrText>
+      </w:r>
+      <w:r>
+        <w:fldChar w:fldCharType="separate"/>
+      </w:r>
+      <w:r>
+        <w:rPr>
+          <w:noProof/>
+        </w:rPr>
+        <w:t>9</w:t>
+      </w:r>
+      <w:r>
+        <w:fldChar w:fldCharType="end"/>
+      </w:r>
+      <w:r>
+        <w:t xml:space="preserve">: </w:t>
+      </w:r>
+      <w:r>
+        <w:t>03_Scenario_Visiteur_Inscription</w:t>
+      </w:r>
+    </w:p>
+    <w:p>
+      <w:pPr>
+        <w:keepNext/>
+      </w:pPr>
+      <w:r>
+        <w:rPr>
+          <w:noProof/>
+        </w:rPr>
+        <w:drawing>
+          <wp:inline distT="0" distB="0" distL="0" distR="0" wp14:anchorId="0533F196" wp14:editId="5CB52ADA">
+            <wp:extent cx="8820000" cy="1996412"/>
+            <wp:effectExtent l="0" t="0" r="635" b="4445"/>
+            <wp:docPr id="62" name="Image 62" descr="Une image contenant table&#10;&#10;Description générée automatiquement"/>
+            <wp:cNvGraphicFramePr>
+              <a:graphicFrameLocks xmlns:a="http://schemas.openxmlformats.org/drawingml/2006/main" noChangeAspect="1"/>
+            </wp:cNvGraphicFramePr>
+            <a:graphic xmlns:a="http://schemas.openxmlformats.org/drawingml/2006/main">
+              <a:graphicData uri="http://schemas.openxmlformats.org/drawingml/2006/picture">
+                <pic:pic xmlns:pic="http://schemas.openxmlformats.org/drawingml/2006/picture">
+                  <pic:nvPicPr>
+                    <pic:cNvPr id="62" name="Image 62" descr="Une image contenant table&#10;&#10;Description générée automatiquement"/>
+                    <pic:cNvPicPr/>
+                  </pic:nvPicPr>
+                  <pic:blipFill>
+                    <a:blip r:embed="rId24">
+                      <a:extLst>
+                        <a:ext uri="{28A0092B-C50C-407E-A947-70E740481C1C}">
+                          <a14:useLocalDpi xmlns:a14="http://schemas.microsoft.com/office/drawing/2010/main" val="0"/>
+                        </a:ext>
+                      </a:extLst>
+                    </a:blip>
+                    <a:stretch>
+                      <a:fillRect/>
+                    </a:stretch>
+                  </pic:blipFill>
+                  <pic:spPr>
+                    <a:xfrm>
+                      <a:off x="0" y="0"/>
+                      <a:ext cx="8820000" cy="1996412"/>
+                    </a:xfrm>
+                    <a:prstGeom prst="rect">
+                      <a:avLst/>
+                    </a:prstGeom>
+                  </pic:spPr>
+                </pic:pic>
+              </a:graphicData>
+            </a:graphic>
+          </wp:inline>
+        </w:drawing>
+      </w:r>
+    </w:p>
+    <w:p>
+      <w:pPr>
+        <w:pStyle w:val="Lgende"/>
+      </w:pPr>
+      <w:r>
+        <w:t xml:space="preserve">Figure </w:t>
+      </w:r>
+      <w:r>
+        <w:fldChar w:fldCharType="begin"/>
+      </w:r>
+      <w:r>
+        <w:instrText xml:space="preserve"> SEQ Figure \* ARABIC </w:instrText>
+      </w:r>
+      <w:r>
+        <w:fldChar w:fldCharType="separate"/>
+      </w:r>
+      <w:r>
+        <w:rPr>
+          <w:noProof/>
+        </w:rPr>
+        <w:t>10</w:t>
+      </w:r>
+      <w:r>
+        <w:fldChar w:fldCharType="end"/>
+      </w:r>
+      <w:r>
+        <w:t xml:space="preserve">: </w:t>
+      </w:r>
+      <w:r>
+        <w:t>04_Scenario_Utilisateur_Recettes</w:t>
+      </w:r>
+    </w:p>
+    <w:p>
+      <w:pPr>
+        <w:keepNext/>
+      </w:pPr>
+      <w:r>
+        <w:rPr>
+          <w:noProof/>
+        </w:rPr>
+        <w:lastRenderedPageBreak/>
+        <w:drawing>
+          <wp:inline distT="0" distB="0" distL="0" distR="0" wp14:anchorId="4FDD1B7F" wp14:editId="67FA20AC">
+            <wp:extent cx="8820000" cy="3612602"/>
+            <wp:effectExtent l="0" t="0" r="635" b="6985"/>
+            <wp:docPr id="63" name="Image 63" descr="Une image contenant texte&#10;&#10;Description générée automatiquement"/>
+            <wp:cNvGraphicFramePr>
+              <a:graphicFrameLocks xmlns:a="http://schemas.openxmlformats.org/drawingml/2006/main" noChangeAspect="1"/>
+            </wp:cNvGraphicFramePr>
+            <a:graphic xmlns:a="http://schemas.openxmlformats.org/drawingml/2006/main">
+              <a:graphicData uri="http://schemas.openxmlformats.org/drawingml/2006/picture">
+                <pic:pic xmlns:pic="http://schemas.openxmlformats.org/drawingml/2006/picture">
+                  <pic:nvPicPr>
+                    <pic:cNvPr id="63" name="Image 63" descr="Une image contenant texte&#10;&#10;Description générée automatiquement"/>
+                    <pic:cNvPicPr/>
+                  </pic:nvPicPr>
+                  <pic:blipFill>
+                    <a:blip r:embed="rId25">
+                      <a:extLst>
+                        <a:ext uri="{28A0092B-C50C-407E-A947-70E740481C1C}">
+                          <a14:useLocalDpi xmlns:a14="http://schemas.microsoft.com/office/drawing/2010/main" val="0"/>
+                        </a:ext>
+                      </a:extLst>
+                    </a:blip>
+                    <a:stretch>
+                      <a:fillRect/>
+                    </a:stretch>
+                  </pic:blipFill>
+                  <pic:spPr>
+                    <a:xfrm>
+                      <a:off x="0" y="0"/>
+                      <a:ext cx="8820000" cy="3612602"/>
+                    </a:xfrm>
+                    <a:prstGeom prst="rect">
+                      <a:avLst/>
+                    </a:prstGeom>
+                  </pic:spPr>
+                </pic:pic>
+              </a:graphicData>
+            </a:graphic>
+          </wp:inline>
+        </w:drawing>
+      </w:r>
+    </w:p>
+    <w:p>
+      <w:pPr>
+        <w:pStyle w:val="Lgende"/>
+      </w:pPr>
+      <w:r>
+        <w:t xml:space="preserve">Figure </w:t>
+      </w:r>
+      <w:r>
+        <w:fldChar w:fldCharType="begin"/>
+      </w:r>
+      <w:r>
+        <w:instrText xml:space="preserve"> SEQ Figure \* ARABIC </w:instrText>
+      </w:r>
+      <w:r>
+        <w:fldChar w:fldCharType="separate"/>
+      </w:r>
+      <w:r>
+        <w:rPr>
+          <w:noProof/>
+        </w:rPr>
+        <w:t>11</w:t>
+      </w:r>
+      <w:r>
+        <w:fldChar w:fldCharType="end"/>
+      </w:r>
+      <w:r>
+        <w:t xml:space="preserve">: </w:t>
+      </w:r>
+      <w:r>
+        <w:t>05_Scenario_Utilisateur_Menus</w:t>
+      </w:r>
+    </w:p>
+    <w:p>
+      <w:pPr>
+        <w:keepNext/>
+      </w:pPr>
+      <w:r>
+        <w:rPr>
+          <w:noProof/>
+        </w:rPr>
+        <w:lastRenderedPageBreak/>
+        <w:drawing>
+          <wp:inline distT="0" distB="0" distL="0" distR="0" wp14:anchorId="1CD679B2" wp14:editId="29254BAE">
+            <wp:extent cx="8820000" cy="2360104"/>
+            <wp:effectExtent l="0" t="0" r="635" b="2540"/>
+            <wp:docPr id="64" name="Image 64"/>
+            <wp:cNvGraphicFramePr>
+              <a:graphicFrameLocks xmlns:a="http://schemas.openxmlformats.org/drawingml/2006/main" noChangeAspect="1"/>
+            </wp:cNvGraphicFramePr>
+            <a:graphic xmlns:a="http://schemas.openxmlformats.org/drawingml/2006/main">
+              <a:graphicData uri="http://schemas.openxmlformats.org/drawingml/2006/picture">
+                <pic:pic xmlns:pic="http://schemas.openxmlformats.org/drawingml/2006/picture">
+                  <pic:nvPicPr>
+                    <pic:cNvPr id="64" name="Image 64"/>
+                    <pic:cNvPicPr/>
+                  </pic:nvPicPr>
+                  <pic:blipFill>
+                    <a:blip r:embed="rId26">
+                      <a:extLst>
+                        <a:ext uri="{28A0092B-C50C-407E-A947-70E740481C1C}">
+                          <a14:useLocalDpi xmlns:a14="http://schemas.microsoft.com/office/drawing/2010/main" val="0"/>
+                        </a:ext>
+                      </a:extLst>
+                    </a:blip>
+                    <a:stretch>
+                      <a:fillRect/>
+                    </a:stretch>
+                  </pic:blipFill>
+                  <pic:spPr>
+                    <a:xfrm>
+                      <a:off x="0" y="0"/>
+                      <a:ext cx="8820000" cy="2360104"/>
+                    </a:xfrm>
+                    <a:prstGeom prst="rect">
+                      <a:avLst/>
+                    </a:prstGeom>
+                  </pic:spPr>
+                </pic:pic>
+              </a:graphicData>
+            </a:graphic>
+          </wp:inline>
+        </w:drawing>
+      </w:r>
+    </w:p>
+    <w:p>
+      <w:pPr>
+        <w:pStyle w:val="Lgende"/>
+      </w:pPr>
+      <w:r>
+        <w:t xml:space="preserve">Figure </w:t>
+      </w:r>
+      <w:r>
+        <w:fldChar w:fldCharType="begin"/>
+      </w:r>
+      <w:r>
+        <w:instrText xml:space="preserve"> SEQ Figure \* ARABIC </w:instrText>
+      </w:r>
+      <w:r>
+        <w:fldChar w:fldCharType="separate"/>
+      </w:r>
+      <w:r>
+        <w:rPr>
+          <w:noProof/>
+        </w:rPr>
+        <w:t>12</w:t>
+      </w:r>
+      <w:r>
+        <w:fldChar w:fldCharType="end"/>
+      </w:r>
+      <w:r>
+        <w:t xml:space="preserve">: </w:t>
+      </w:r>
+      <w:r>
+        <w:t>06_Scenario_Utilisateur_Commissions</w:t>
+      </w:r>
+    </w:p>
+    <w:p>
+      <w:pPr>
+        <w:keepNext/>
+      </w:pPr>
+      <w:r>
+        <w:rPr>
+          <w:noProof/>
+        </w:rPr>
+        <w:drawing>
+          <wp:inline distT="0" distB="0" distL="0" distR="0" wp14:anchorId="590704B2" wp14:editId="45D01493">
+            <wp:extent cx="8820000" cy="1824291"/>
+            <wp:effectExtent l="0" t="0" r="635" b="5080"/>
+            <wp:docPr id="65" name="Image 65"/>
+            <wp:cNvGraphicFramePr>
+              <a:graphicFrameLocks xmlns:a="http://schemas.openxmlformats.org/drawingml/2006/main" noChangeAspect="1"/>
+            </wp:cNvGraphicFramePr>
+            <a:graphic xmlns:a="http://schemas.openxmlformats.org/drawingml/2006/main">
+              <a:graphicData uri="http://schemas.openxmlformats.org/drawingml/2006/picture">
+                <pic:pic xmlns:pic="http://schemas.openxmlformats.org/drawingml/2006/picture">
+                  <pic:nvPicPr>
+                    <pic:cNvPr id="65" name="Image 65"/>
+                    <pic:cNvPicPr/>
+                  </pic:nvPicPr>
+                  <pic:blipFill>
+                    <a:blip r:embed="rId27">
+                      <a:extLst>
+                        <a:ext uri="{28A0092B-C50C-407E-A947-70E740481C1C}">
+                          <a14:useLocalDpi xmlns:a14="http://schemas.microsoft.com/office/drawing/2010/main" val="0"/>
+                        </a:ext>
+                      </a:extLst>
+                    </a:blip>
+                    <a:stretch>
+                      <a:fillRect/>
+                    </a:stretch>
+                  </pic:blipFill>
+                  <pic:spPr>
+                    <a:xfrm>
+                      <a:off x="0" y="0"/>
+                      <a:ext cx="8820000" cy="1824291"/>
+                    </a:xfrm>
+                    <a:prstGeom prst="rect">
+                      <a:avLst/>
+                    </a:prstGeom>
+                  </pic:spPr>
+                </pic:pic>
+              </a:graphicData>
+            </a:graphic>
+          </wp:inline>
+        </w:drawing>
+      </w:r>
+    </w:p>
+    <w:p>
+      <w:pPr>
+        <w:pStyle w:val="Lgende"/>
+      </w:pPr>
+      <w:r>
+        <w:t xml:space="preserve">Figure </w:t>
+      </w:r>
+      <w:r>
+        <w:fldChar w:fldCharType="begin"/>
+      </w:r>
+      <w:r>
+        <w:instrText xml:space="preserve"> SEQ Figure \* ARABIC </w:instrText>
+      </w:r>
+      <w:r>
+        <w:fldChar w:fldCharType="separate"/>
+      </w:r>
+      <w:r>
+        <w:rPr>
+          <w:noProof/>
+        </w:rPr>
+        <w:t>13</w:t>
+      </w:r>
+      <w:r>
+        <w:fldChar w:fldCharType="end"/>
+      </w:r>
+      <w:r>
+        <w:t xml:space="preserve">: </w:t>
+      </w:r>
+      <w:r>
+        <w:t>07_Scenario_Utilisateur_Deconnexion</w:t>
+      </w:r>
+    </w:p>
+    <w:p>
+      <w:pPr>
+        <w:keepNext/>
+      </w:pPr>
+      <w:r>
+        <w:rPr>
+          <w:noProof/>
+        </w:rPr>
+        <w:lastRenderedPageBreak/>
+        <w:drawing>
+          <wp:inline distT="0" distB="0" distL="0" distR="0" wp14:anchorId="430FD072" wp14:editId="716ABDFF">
+            <wp:extent cx="8820000" cy="2715043"/>
+            <wp:effectExtent l="0" t="0" r="635" b="9525"/>
+            <wp:docPr id="66" name="Image 66"/>
+            <wp:cNvGraphicFramePr>
+              <a:graphicFrameLocks xmlns:a="http://schemas.openxmlformats.org/drawingml/2006/main" noChangeAspect="1"/>
+            </wp:cNvGraphicFramePr>
+            <a:graphic xmlns:a="http://schemas.openxmlformats.org/drawingml/2006/main">
+              <a:graphicData uri="http://schemas.openxmlformats.org/drawingml/2006/picture">
+                <pic:pic xmlns:pic="http://schemas.openxmlformats.org/drawingml/2006/picture">
+                  <pic:nvPicPr>
+                    <pic:cNvPr id="66" name="Image 66"/>
+                    <pic:cNvPicPr/>
+                  </pic:nvPicPr>
+                  <pic:blipFill>
+                    <a:blip r:embed="rId28">
+                      <a:extLst>
+                        <a:ext uri="{28A0092B-C50C-407E-A947-70E740481C1C}">
+                          <a14:useLocalDpi xmlns:a14="http://schemas.microsoft.com/office/drawing/2010/main" val="0"/>
+                        </a:ext>
+                      </a:extLst>
+                    </a:blip>
+                    <a:stretch>
+                      <a:fillRect/>
+                    </a:stretch>
+                  </pic:blipFill>
+                  <pic:spPr>
+                    <a:xfrm>
+                      <a:off x="0" y="0"/>
+                      <a:ext cx="8820000" cy="2715043"/>
+                    </a:xfrm>
+                    <a:prstGeom prst="rect">
+                      <a:avLst/>
+                    </a:prstGeom>
+                  </pic:spPr>
+                </pic:pic>
+              </a:graphicData>
+            </a:graphic>
+          </wp:inline>
+        </w:drawing>
+      </w:r>
+    </w:p>
+    <w:p>
+      <w:pPr>
+        <w:pStyle w:val="Lgende"/>
+      </w:pPr>
+      <w:r>
+        <w:t xml:space="preserve">Figure </w:t>
+      </w:r>
+      <w:r>
+        <w:fldChar w:fldCharType="begin"/>
+      </w:r>
+      <w:r>
+        <w:instrText xml:space="preserve"> SEQ Figure \* ARABIC </w:instrText>
+      </w:r>
+      <w:r>
+        <w:fldChar w:fldCharType="separate"/>
+      </w:r>
+      <w:r>
+        <w:rPr>
+          <w:noProof/>
+        </w:rPr>
+        <w:t>14</w:t>
+      </w:r>
+      <w:r>
+        <w:fldChar w:fldCharType="end"/>
+      </w:r>
+      <w:r>
+        <w:t xml:space="preserve">: </w:t>
+      </w:r>
+      <w:r>
+        <w:t>08_Scenario_Administrateur_Utilisateurs</w:t>
+      </w:r>
+    </w:p>
+    <w:p>
+      <w:pPr>
+        <w:keepNext/>
+      </w:pPr>
+      <w:r>
+        <w:rPr>
+          <w:noProof/>
+        </w:rPr>
+        <w:lastRenderedPageBreak/>
+        <w:drawing>
+          <wp:inline distT="0" distB="0" distL="0" distR="0" wp14:anchorId="7A81F2B5" wp14:editId="1612118B">
+            <wp:extent cx="8820000" cy="3065120"/>
+            <wp:effectExtent l="0" t="0" r="635" b="2540"/>
+            <wp:docPr id="67" name="Image 67" descr="Une image contenant texte&#10;&#10;Description générée automatiquement"/>
+            <wp:cNvGraphicFramePr>
+              <a:graphicFrameLocks xmlns:a="http://schemas.openxmlformats.org/drawingml/2006/main" noChangeAspect="1"/>
+            </wp:cNvGraphicFramePr>
+            <a:graphic xmlns:a="http://schemas.openxmlformats.org/drawingml/2006/main">
+              <a:graphicData uri="http://schemas.openxmlformats.org/drawingml/2006/picture">
+                <pic:pic xmlns:pic="http://schemas.openxmlformats.org/drawingml/2006/picture">
+                  <pic:nvPicPr>
+                    <pic:cNvPr id="67" name="Image 67" descr="Une image contenant texte&#10;&#10;Description générée automatiquement"/>
+                    <pic:cNvPicPr/>
+                  </pic:nvPicPr>
+                  <pic:blipFill>
+                    <a:blip r:embed="rId29">
+                      <a:extLst>
+                        <a:ext uri="{28A0092B-C50C-407E-A947-70E740481C1C}">
+                          <a14:useLocalDpi xmlns:a14="http://schemas.microsoft.com/office/drawing/2010/main" val="0"/>
+                        </a:ext>
+                      </a:extLst>
+                    </a:blip>
+                    <a:stretch>
+                      <a:fillRect/>
+                    </a:stretch>
+                  </pic:blipFill>
+                  <pic:spPr>
+                    <a:xfrm>
+                      <a:off x="0" y="0"/>
+                      <a:ext cx="8820000" cy="3065120"/>
+                    </a:xfrm>
+                    <a:prstGeom prst="rect">
+                      <a:avLst/>
+                    </a:prstGeom>
+                  </pic:spPr>
+                </pic:pic>
+              </a:graphicData>
+            </a:graphic>
+          </wp:inline>
+        </w:drawing>
+      </w:r>
+    </w:p>
+    <w:p>
+      <w:pPr>
+        <w:pStyle w:val="Lgende"/>
+      </w:pPr>
+      <w:r>
+        <w:t xml:space="preserve">Figure </w:t>
+      </w:r>
+      <w:r>
+        <w:fldChar w:fldCharType="begin"/>
+      </w:r>
+      <w:r>
+        <w:instrText xml:space="preserve"> SEQ Figure \* ARABIC </w:instrText>
+      </w:r>
+      <w:r>
+        <w:fldChar w:fldCharType="separate"/>
+      </w:r>
+      <w:r>
+        <w:rPr>
+          <w:noProof/>
+        </w:rPr>
+        <w:t>15</w:t>
+      </w:r>
+      <w:r>
+        <w:fldChar w:fldCharType="end"/>
+      </w:r>
+      <w:r>
+        <w:t xml:space="preserve">: </w:t>
+      </w:r>
+      <w:r>
+        <w:t>09_Scenario_Administrateur_Recettes</w:t>
+      </w:r>
+    </w:p>
+    <w:p>
+      <w:pPr>
+        <w:keepNext/>
+      </w:pPr>
+      <w:r>
+        <w:rPr>
+          <w:noProof/>
+        </w:rPr>
+        <w:lastRenderedPageBreak/>
+        <w:drawing>
+          <wp:inline distT="0" distB="0" distL="0" distR="0" wp14:anchorId="5808B40C" wp14:editId="4CF36220">
+            <wp:extent cx="8820000" cy="3250856"/>
+            <wp:effectExtent l="0" t="0" r="635" b="6985"/>
+            <wp:docPr id="68" name="Image 68" descr="Une image contenant texte&#10;&#10;Description générée automatiquement"/>
+            <wp:cNvGraphicFramePr>
+              <a:graphicFrameLocks xmlns:a="http://schemas.openxmlformats.org/drawingml/2006/main" noChangeAspect="1"/>
+            </wp:cNvGraphicFramePr>
+            <a:graphic xmlns:a="http://schemas.openxmlformats.org/drawingml/2006/main">
+              <a:graphicData uri="http://schemas.openxmlformats.org/drawingml/2006/picture">
+                <pic:pic xmlns:pic="http://schemas.openxmlformats.org/drawingml/2006/picture">
+                  <pic:nvPicPr>
+                    <pic:cNvPr id="68" name="Image 68" descr="Une image contenant texte&#10;&#10;Description générée automatiquement"/>
+                    <pic:cNvPicPr/>
+                  </pic:nvPicPr>
+                  <pic:blipFill>
+                    <a:blip r:embed="rId30">
+                      <a:extLst>
+                        <a:ext uri="{28A0092B-C50C-407E-A947-70E740481C1C}">
+                          <a14:useLocalDpi xmlns:a14="http://schemas.microsoft.com/office/drawing/2010/main" val="0"/>
+                        </a:ext>
+                      </a:extLst>
+                    </a:blip>
+                    <a:stretch>
+                      <a:fillRect/>
+                    </a:stretch>
+                  </pic:blipFill>
+                  <pic:spPr>
+                    <a:xfrm>
+                      <a:off x="0" y="0"/>
+                      <a:ext cx="8820000" cy="3250856"/>
+                    </a:xfrm>
+                    <a:prstGeom prst="rect">
+                      <a:avLst/>
+                    </a:prstGeom>
+                  </pic:spPr>
+                </pic:pic>
+              </a:graphicData>
+            </a:graphic>
+          </wp:inline>
+        </w:drawing>
+      </w:r>
+    </w:p>
+    <w:p>
+      <w:pPr>
+        <w:pStyle w:val="Lgende"/>
+      </w:pPr>
+      <w:r>
+        <w:t xml:space="preserve">Figure </w:t>
+      </w:r>
+      <w:r>
+        <w:fldChar w:fldCharType="begin"/>
+      </w:r>
+      <w:r>
+        <w:instrText xml:space="preserve"> SEQ Figure \* ARABIC </w:instrText>
+      </w:r>
+      <w:r>
+        <w:fldChar w:fldCharType="separate"/>
+      </w:r>
+      <w:r>
+        <w:rPr>
+          <w:noProof/>
+        </w:rPr>
+        <w:t>16</w:t>
+      </w:r>
+      <w:r>
+        <w:fldChar w:fldCharType="end"/>
+      </w:r>
+      <w:r>
+        <w:t xml:space="preserve">: </w:t>
+      </w:r>
+      <w:r>
+        <w:t>10_Scenario_Administrateur_Articles</w:t>
+      </w:r>
+    </w:p>
+    <w:p>
+      <w:pPr>
+        <w:sectPr>
+          <w:pgSz w:w="16838" w:h="11906" w:orient="landscape" w:code="9"/>
+          <w:pgMar w:top="1418" w:right="1418" w:bottom="1418" w:left="1418" w:header="720" w:footer="720" w:gutter="0"/>
+          <w:cols w:space="720"/>
+          <w:titlePg/>
+          <w:docGrid w:linePitch="326"/>
+        </w:sectPr>
+      </w:pPr>
+    </w:p>
     <w:p>
       <w:pPr>
         <w:pStyle w:val="Titre3"/>
       </w:pPr>
       <w:bookmarkStart w:id="8" w:name="_Toc134085012"/>
       <w:r>
+        <w:lastRenderedPageBreak/>
         <w:t>MCD</w:t>
       </w:r>
       <w:bookmarkEnd w:id="8"/>
@@ -4943,6 +6046,7 @@
           <w:vanish/>
           <w:sz w:val="24"/>
         </w:rPr>
+        <w:lastRenderedPageBreak/>
         <w:t xml:space="preserve">site web: </w:t>
       </w:r>
       <w:r>
@@ -6113,7 +7217,23 @@
           <w:i/>
           <w:vanish/>
         </w:rPr>
-        <w:t xml:space="preserve"> (Titre, auteur, date), des sites Internet (URL) consultés, des articles (Revue, date, titre, auteur)… Et de toutes les aides externes (noms)  </w:t>
+        <w:t xml:space="preserve"> (Titre, auteur, date), des sites Internet (URL) consultés, des articles (Revue, date, titre, </w:t>
+      </w:r>
+      <w:proofErr w:type="gramStart"/>
+      <w:r>
+        <w:rPr>
+          <w:i/>
+          <w:vanish/>
+        </w:rPr>
+        <w:t>auteur)…</w:t>
+      </w:r>
+      <w:proofErr w:type="gramEnd"/>
+      <w:r>
+        <w:rPr>
+          <w:i/>
+          <w:vanish/>
+        </w:rPr>
+        <w:t xml:space="preserve"> Et de toutes les aides externes (noms)  </w:t>
       </w:r>
     </w:p>
     <w:p>
@@ -6156,6 +7276,7 @@
           <w:i w:val="0"/>
           <w:iCs/>
         </w:rPr>
+        <w:lastRenderedPageBreak/>
         <w:t xml:space="preserve">Journal de </w:t>
       </w:r>
       <w:bookmarkEnd w:id="44"/>
@@ -6408,8 +7529,13 @@
             </w:r>
             <w:proofErr w:type="spellEnd"/>
             <w:r>
-              <w:t xml:space="preserve"> de programmation permettant de gérer une base de donnée</w:t>
+              <w:t xml:space="preserve"> de programmation permettant de gérer une base de </w:t>
             </w:r>
+            <w:proofErr w:type="gramStart"/>
+            <w:r>
+              <w:t>donnée</w:t>
+            </w:r>
+            <w:proofErr w:type="gramEnd"/>
           </w:p>
         </w:tc>
       </w:tr>

</xml_diff>